<commit_message>
updating git command docs
</commit_message>
<xml_diff>
--- a/Git_commands.docx
+++ b/Git_commands.docx
@@ -144,8 +144,16 @@
         </w:numPr>
       </w:pPr>
       <w:r>
-        <w:t>git clone https://github.com/ykumar1994/Neural-network-</w:t>
-      </w:r>
+        <w:t xml:space="preserve">git clone </w:t>
+      </w:r>
+      <w:hyperlink r:id="rId6" w:history="1">
+        <w:r>
+          <w:rPr>
+            <w:rStyle w:val="Hyperlink"/>
+          </w:rPr>
+          <w:t>https://github.com/ykumar1994/Neural-network-</w:t>
+        </w:r>
+      </w:hyperlink>
     </w:p>
     <w:p>
       <w:pPr>
@@ -154,16 +162,34 @@
           <w:ilvl w:val="0"/>
           <w:numId w:val="1"/>
         </w:numPr>
-      </w:pPr>
-      <w:r>
-        <w:t xml:space="preserve"> git config --global user.name "</w:t>
-      </w:r>
-      <w:r>
-        <w:t>name</w:t>
-      </w:r>
-      <w:r>
-        <w:t>"</w:t>
-      </w:r>
+        <w:autoSpaceDE w:val="0"/>
+        <w:autoSpaceDN w:val="0"/>
+        <w:adjustRightInd w:val="0"/>
+        <w:spacing w:after="0" w:line="240" w:lineRule="auto"/>
+        <w:rPr>
+          <w:rFonts w:ascii="Lucida Console" w:hAnsi="Lucida Console" w:cs="Lucida Console"/>
+          <w:sz w:val="18"/>
+          <w:szCs w:val="18"/>
+        </w:rPr>
+      </w:pPr>
+      <w:r>
+        <w:rPr>
+          <w:rFonts w:ascii="Lucida Console" w:hAnsi="Lucida Console" w:cs="Lucida Console"/>
+          <w:sz w:val="18"/>
+          <w:szCs w:val="18"/>
+        </w:rPr>
+        <w:t xml:space="preserve">git </w:t>
+      </w:r>
+      <w:proofErr w:type="spellStart"/>
+      <w:r>
+        <w:rPr>
+          <w:rFonts w:ascii="Lucida Console" w:hAnsi="Lucida Console" w:cs="Lucida Console"/>
+          <w:sz w:val="18"/>
+          <w:szCs w:val="18"/>
+        </w:rPr>
+        <w:t>init</w:t>
+      </w:r>
+      <w:proofErr w:type="spellEnd"/>
     </w:p>
     <w:p>
       <w:pPr>
@@ -174,12 +200,248 @@
         </w:numPr>
       </w:pPr>
       <w:r>
-        <w:t xml:space="preserve">git config --global user.email </w:t>
-      </w:r>
+        <w:t>git config --global user.name "name"</w:t>
+      </w:r>
+    </w:p>
+    <w:p>
+      <w:pPr>
+        <w:pStyle w:val="ListParagraph"/>
+        <w:numPr>
+          <w:ilvl w:val="0"/>
+          <w:numId w:val="1"/>
+        </w:numPr>
+      </w:pPr>
+      <w:r>
+        <w:t xml:space="preserve">git config --global </w:t>
+      </w:r>
+      <w:proofErr w:type="spellStart"/>
+      <w:proofErr w:type="gramStart"/>
+      <w:r>
+        <w:t>user.email</w:t>
+      </w:r>
+      <w:proofErr w:type="spellEnd"/>
+      <w:proofErr w:type="gramEnd"/>
+      <w:r>
+        <w:t xml:space="preserve"> </w:t>
+      </w:r>
+      <w:proofErr w:type="spellStart"/>
       <w:r>
         <w:t>youremailid</w:t>
       </w:r>
-    </w:p>
+      <w:proofErr w:type="spellEnd"/>
+    </w:p>
+    <w:p>
+      <w:pPr>
+        <w:pStyle w:val="ListParagraph"/>
+        <w:numPr>
+          <w:ilvl w:val="0"/>
+          <w:numId w:val="1"/>
+        </w:numPr>
+        <w:autoSpaceDE w:val="0"/>
+        <w:autoSpaceDN w:val="0"/>
+        <w:adjustRightInd w:val="0"/>
+        <w:spacing w:after="0" w:line="240" w:lineRule="auto"/>
+        <w:rPr>
+          <w:rFonts w:ascii="Lucida Console" w:hAnsi="Lucida Console" w:cs="Lucida Console"/>
+          <w:sz w:val="18"/>
+          <w:szCs w:val="18"/>
+        </w:rPr>
+      </w:pPr>
+      <w:r>
+        <w:rPr>
+          <w:rFonts w:ascii="Lucida Console" w:hAnsi="Lucida Console" w:cs="Lucida Console"/>
+          <w:sz w:val="18"/>
+          <w:szCs w:val="18"/>
+        </w:rPr>
+        <w:t>git status</w:t>
+      </w:r>
+    </w:p>
+    <w:p>
+      <w:pPr>
+        <w:pStyle w:val="ListParagraph"/>
+        <w:numPr>
+          <w:ilvl w:val="0"/>
+          <w:numId w:val="1"/>
+        </w:numPr>
+      </w:pPr>
+      <w:r>
+        <w:rPr>
+          <w:rFonts w:ascii="Lucida Console" w:hAnsi="Lucida Console" w:cs="Lucida Console"/>
+          <w:sz w:val="18"/>
+          <w:szCs w:val="18"/>
+        </w:rPr>
+        <w:t xml:space="preserve">git add </w:t>
+      </w:r>
+      <w:proofErr w:type="gramStart"/>
+      <w:r>
+        <w:rPr>
+          <w:rFonts w:ascii="Lucida Console" w:hAnsi="Lucida Console" w:cs="Lucida Console"/>
+          <w:sz w:val="18"/>
+          <w:szCs w:val="18"/>
+        </w:rPr>
+        <w:t>filename</w:t>
+      </w:r>
+      <w:proofErr w:type="gramEnd"/>
+    </w:p>
+    <w:p>
+      <w:pPr>
+        <w:pStyle w:val="ListParagraph"/>
+        <w:numPr>
+          <w:ilvl w:val="0"/>
+          <w:numId w:val="1"/>
+        </w:numPr>
+        <w:autoSpaceDE w:val="0"/>
+        <w:autoSpaceDN w:val="0"/>
+        <w:adjustRightInd w:val="0"/>
+        <w:spacing w:after="0" w:line="240" w:lineRule="auto"/>
+        <w:rPr>
+          <w:rFonts w:ascii="Lucida Console" w:hAnsi="Lucida Console" w:cs="Lucida Console"/>
+          <w:sz w:val="18"/>
+          <w:szCs w:val="18"/>
+        </w:rPr>
+      </w:pPr>
+      <w:r>
+        <w:rPr>
+          <w:rFonts w:ascii="Lucida Console" w:hAnsi="Lucida Console" w:cs="Lucida Console"/>
+          <w:sz w:val="18"/>
+          <w:szCs w:val="18"/>
+        </w:rPr>
+        <w:t>git commit -m "</w:t>
+      </w:r>
+      <w:r>
+        <w:rPr>
+          <w:rFonts w:ascii="Lucida Console" w:hAnsi="Lucida Console" w:cs="Lucida Console"/>
+          <w:sz w:val="18"/>
+          <w:szCs w:val="18"/>
+        </w:rPr>
+        <w:t xml:space="preserve">commit </w:t>
+      </w:r>
+      <w:proofErr w:type="gramStart"/>
+      <w:r>
+        <w:rPr>
+          <w:rFonts w:ascii="Lucida Console" w:hAnsi="Lucida Console" w:cs="Lucida Console"/>
+          <w:sz w:val="18"/>
+          <w:szCs w:val="18"/>
+        </w:rPr>
+        <w:t>message</w:t>
+      </w:r>
+      <w:proofErr w:type="gramEnd"/>
+      <w:r>
+        <w:rPr>
+          <w:rFonts w:ascii="Lucida Console" w:hAnsi="Lucida Console" w:cs="Lucida Console"/>
+          <w:sz w:val="18"/>
+          <w:szCs w:val="18"/>
+        </w:rPr>
+        <w:t>"</w:t>
+      </w:r>
+    </w:p>
+    <w:p>
+      <w:pPr>
+        <w:pStyle w:val="ListParagraph"/>
+        <w:numPr>
+          <w:ilvl w:val="0"/>
+          <w:numId w:val="1"/>
+        </w:numPr>
+      </w:pPr>
+      <w:r>
+        <w:rPr>
+          <w:rFonts w:ascii="Lucida Console" w:hAnsi="Lucida Console" w:cs="Lucida Console"/>
+          <w:sz w:val="18"/>
+          <w:szCs w:val="18"/>
+        </w:rPr>
+        <w:t>git log</w:t>
+      </w:r>
+    </w:p>
+    <w:p>
+      <w:pPr>
+        <w:pStyle w:val="ListParagraph"/>
+        <w:numPr>
+          <w:ilvl w:val="0"/>
+          <w:numId w:val="1"/>
+        </w:numPr>
+        <w:autoSpaceDE w:val="0"/>
+        <w:autoSpaceDN w:val="0"/>
+        <w:adjustRightInd w:val="0"/>
+        <w:spacing w:after="0" w:line="240" w:lineRule="auto"/>
+        <w:rPr>
+          <w:rFonts w:ascii="Lucida Console" w:hAnsi="Lucida Console" w:cs="Lucida Console"/>
+          <w:sz w:val="18"/>
+          <w:szCs w:val="18"/>
+        </w:rPr>
+      </w:pPr>
+      <w:r>
+        <w:rPr>
+          <w:rFonts w:ascii="Lucida Console" w:hAnsi="Lucida Console" w:cs="Lucida Console"/>
+          <w:sz w:val="18"/>
+          <w:szCs w:val="18"/>
+        </w:rPr>
+        <w:t xml:space="preserve">git push origin </w:t>
+      </w:r>
+      <w:proofErr w:type="gramStart"/>
+      <w:r>
+        <w:rPr>
+          <w:rFonts w:ascii="Lucida Console" w:hAnsi="Lucida Console" w:cs="Lucida Console"/>
+          <w:sz w:val="18"/>
+          <w:szCs w:val="18"/>
+        </w:rPr>
+        <w:t>main</w:t>
+      </w:r>
+      <w:proofErr w:type="gramEnd"/>
+    </w:p>
+    <w:p>
+      <w:pPr>
+        <w:pStyle w:val="ListParagraph"/>
+        <w:numPr>
+          <w:ilvl w:val="0"/>
+          <w:numId w:val="1"/>
+        </w:numPr>
+      </w:pPr>
+      <w:r>
+        <w:t xml:space="preserve">prompt will open to </w:t>
+      </w:r>
+      <w:proofErr w:type="spellStart"/>
+      <w:r>
+        <w:t>signin</w:t>
+      </w:r>
+      <w:proofErr w:type="spellEnd"/>
+      <w:r>
+        <w:t xml:space="preserve"> in </w:t>
+      </w:r>
+      <w:proofErr w:type="spellStart"/>
+      <w:r>
+        <w:t>Github</w:t>
+      </w:r>
+      <w:proofErr w:type="spellEnd"/>
+      <w:r>
+        <w:t xml:space="preserve">. Authorize and login with your </w:t>
+      </w:r>
+      <w:proofErr w:type="spellStart"/>
+      <w:r>
+        <w:t>github</w:t>
+      </w:r>
+      <w:proofErr w:type="spellEnd"/>
+      <w:r>
+        <w:t xml:space="preserve"> credentials.</w:t>
+      </w:r>
+    </w:p>
+    <w:p>
+      <w:pPr>
+        <w:pStyle w:val="ListParagraph"/>
+        <w:numPr>
+          <w:ilvl w:val="0"/>
+          <w:numId w:val="1"/>
+        </w:numPr>
+      </w:pPr>
+      <w:r>
+        <w:t xml:space="preserve">Git </w:t>
+      </w:r>
+      <w:proofErr w:type="gramStart"/>
+      <w:r>
+        <w:t>pull</w:t>
+      </w:r>
+      <w:proofErr w:type="gramEnd"/>
+    </w:p>
+    <w:p/>
     <w:sectPr>
       <w:pgSz w:w="12240" w:h="15840"/>
       <w:pgMar w:top="1440" w:right="1440" w:bottom="1440" w:left="1440" w:header="708" w:footer="708" w:gutter="0"/>
@@ -724,6 +986,17 @@
       <w:contextualSpacing/>
     </w:pPr>
   </w:style>
+  <w:style w:type="character" w:styleId="Hyperlink">
+    <w:name w:val="Hyperlink"/>
+    <w:basedOn w:val="DefaultParagraphFont"/>
+    <w:uiPriority w:val="99"/>
+    <w:unhideWhenUsed/>
+    <w:rsid w:val="00902B61"/>
+    <w:rPr>
+      <w:color w:val="0563C1" w:themeColor="hyperlink"/>
+      <w:u w:val="single"/>
+    </w:rPr>
+  </w:style>
 </w:styles>
 </file>
 

</xml_diff>